<commit_message>
simplifying things and updating GEE links
</commit_message>
<xml_diff>
--- a/Prod_Forecast_model/readme.docx
+++ b/Prod_Forecast_model/readme.docx
@@ -35,10 +35,22 @@
       </w:r>
       <w:proofErr w:type="spellEnd"/>
       <w:r>
-        <w:t xml:space="preserve"> productivity based on data downloaded from Google Earth Engine over the desired spatial extent. </w:t>
-      </w:r>
-      <w:r>
-        <w:t>It also creates spatial maps of residuals by model by year, a time series comparing model residuals by year</w:t>
+        <w:t xml:space="preserve"> productivity based on data downloaded from Google Earth Engine </w:t>
+      </w:r>
+      <w:r>
+        <w:t xml:space="preserve">(GEE) </w:t>
+      </w:r>
+      <w:r>
+        <w:t xml:space="preserve">over the desired spatial extent. </w:t>
+      </w:r>
+      <w:r>
+        <w:t>It also creat</w:t>
+      </w:r>
+      <w:r>
+        <w:t xml:space="preserve">es spatial maps of residuals </w:t>
+      </w:r>
+      <w:r>
+        <w:t>by year, a time series comparing model residuals by year</w:t>
       </w:r>
       <w:r>
         <w:t>, and the correlation and mean residuals over time of the ‘forecast’ model we use in the final forecast</w:t>
@@ -47,7 +59,10 @@
         <w:t xml:space="preserve">. </w:t>
       </w:r>
       <w:r>
-        <w:t>All scripts used can be run in the “</w:t>
+        <w:t>All scripts used can be run i</w:t>
+      </w:r>
+      <w:r>
+        <w:t>n the “</w:t>
       </w:r>
       <w:proofErr w:type="spellStart"/>
       <w:r>
@@ -55,151 +70,148 @@
       </w:r>
       <w:proofErr w:type="spellEnd"/>
       <w:r>
-        <w:t>” script.</w:t>
-      </w:r>
-      <w:r>
-        <w:t xml:space="preserve"> </w:t>
+        <w:t>” script after data from GEE is downloaded.</w:t>
       </w:r>
     </w:p>
     <w:p>
-      <w:r>
-        <w:t>We include figures and model outputs for the extent of the model referenced in Ensley-Field et al. Areas of interest to run this model can be modified by editing the ‘</w:t>
-      </w:r>
-      <w:proofErr w:type="spellStart"/>
-      <w:r>
-        <w:t>gb_region</w:t>
-      </w:r>
-      <w:proofErr w:type="spellEnd"/>
-      <w:r>
-        <w:t xml:space="preserve">’ </w:t>
-      </w:r>
-      <w:proofErr w:type="spellStart"/>
-      <w:r>
-        <w:t>FeatureCollection</w:t>
-      </w:r>
-      <w:proofErr w:type="spellEnd"/>
-      <w:r>
-        <w:t xml:space="preserve"> in the imports</w:t>
-      </w:r>
-      <w:r>
-        <w:t xml:space="preserve"> withi</w:t>
-      </w:r>
-      <w:bookmarkStart w:id="0" w:name="_GoBack"/>
-      <w:bookmarkEnd w:id="0"/>
-      <w:r>
-        <w:t>n Google Earth Engine</w:t>
-      </w:r>
-      <w:r>
-        <w:t>, or drawing new polygon and changing the ‘region’ argument in the’</w:t>
-      </w:r>
-      <w:r>
-        <w:t xml:space="preserve"> </w:t>
-      </w:r>
-      <w:proofErr w:type="spellStart"/>
-      <w:r>
-        <w:t>export.image.toDrive</w:t>
-      </w:r>
-      <w:proofErr w:type="spellEnd"/>
-      <w:r>
-        <w:t xml:space="preserve">()’ function. </w:t>
-      </w:r>
-      <w:r>
-        <w:t xml:space="preserve">We reduced the resolution from 4000m to 10000m in hopes that this analysis can be run on most computers without. You can increase and reduce the resolution by </w:t>
-      </w:r>
-      <w:proofErr w:type="spellStart"/>
-      <w:r>
-        <w:t>editeing</w:t>
-      </w:r>
-      <w:proofErr w:type="spellEnd"/>
-      <w:r>
-        <w:t xml:space="preserve"> the ‘scale’ argument in the </w:t>
-      </w:r>
-      <w:proofErr w:type="gramStart"/>
-      <w:r>
-        <w:t>‘</w:t>
-      </w:r>
-      <w:proofErr w:type="spellStart"/>
-      <w:r>
-        <w:t>export.image.toDrive</w:t>
-      </w:r>
-      <w:proofErr w:type="spellEnd"/>
-      <w:r>
-        <w:t>(</w:t>
-      </w:r>
-      <w:proofErr w:type="gramEnd"/>
-      <w:r>
-        <w:t xml:space="preserve">)’ function. </w:t>
+      <w:pPr>
+        <w:rPr>
+          <w:b/>
+          <w:u w:val="single"/>
+        </w:rPr>
+      </w:pPr>
+      <w:r>
+        <w:rPr>
+          <w:b/>
+          <w:u w:val="single"/>
+        </w:rPr>
+        <w:t>Downloading data from GEE:</w:t>
       </w:r>
     </w:p>
     <w:p>
       <w:r>
-        <w:t xml:space="preserve">While the extent and resolution included as the default in this folder run on our computer, we are </w:t>
-      </w:r>
-      <w:r>
-        <w:t>using a</w:t>
-      </w:r>
-      <w:r>
-        <w:t xml:space="preserve"> windows 10 workstation with</w:t>
-      </w:r>
-      <w:r>
-        <w:t xml:space="preserve"> an i7-7700 Intel Core </w:t>
-      </w:r>
-      <w:r>
-        <w:t xml:space="preserve">Processor, </w:t>
-      </w:r>
-      <w:r>
-        <w:t xml:space="preserve">CPU @3.6GHz, NVIDIA </w:t>
+        <w:t>Areas of interest to run this model can be modified by editing the ‘</w:t>
       </w:r>
       <w:proofErr w:type="spellStart"/>
       <w:r>
-        <w:t>Quadro</w:t>
+        <w:t>gb_region</w:t>
       </w:r>
       <w:proofErr w:type="spellEnd"/>
       <w:r>
-        <w:t xml:space="preserve"> P600, </w:t>
-      </w:r>
-      <w:r>
-        <w:t>16 GB of RAM</w:t>
-      </w:r>
-      <w:r>
-        <w:t xml:space="preserve"> @2400MHz, and an SSD</w:t>
-      </w:r>
-      <w:r>
-        <w:t>. Reducing the spatial extent and increasing the spatial resolution will help this run faster and use fewer computation</w:t>
-      </w:r>
-      <w:r>
-        <w:t>al</w:t>
-      </w:r>
-      <w:r>
-        <w:t xml:space="preserve"> resources.</w:t>
+        <w:t xml:space="preserve">’ </w:t>
+      </w:r>
+      <w:proofErr w:type="spellStart"/>
+      <w:r>
+        <w:t>FeatureCollection</w:t>
+      </w:r>
+      <w:proofErr w:type="spellEnd"/>
+      <w:r>
+        <w:t xml:space="preserve"> in the imports</w:t>
+      </w:r>
+      <w:r>
+        <w:t xml:space="preserve"> within Google Earth Engine</w:t>
+      </w:r>
+      <w:r>
+        <w:t>, or drawing new polygon and changing the ‘region’ argument in the’</w:t>
+      </w:r>
+      <w:r>
+        <w:t xml:space="preserve"> </w:t>
+      </w:r>
+      <w:proofErr w:type="spellStart"/>
+      <w:r>
+        <w:t>export.image.toDrive</w:t>
+      </w:r>
+      <w:proofErr w:type="spellEnd"/>
+      <w:r>
+        <w:t xml:space="preserve">()’ function. </w:t>
+      </w:r>
+      <w:r>
+        <w:t>We reduced the resolution from 4000m to 10000m in hopes that this analysis can be run on most computers. You can increase a</w:t>
+      </w:r>
+      <w:r>
+        <w:t>nd reduce the resolution by edit</w:t>
+      </w:r>
+      <w:r>
+        <w:t>ing</w:t>
+      </w:r>
+      <w:r>
+        <w:t xml:space="preserve"> the ‘scale’ argument in the </w:t>
+      </w:r>
+      <w:proofErr w:type="gramStart"/>
+      <w:r>
+        <w:t>‘</w:t>
+      </w:r>
+      <w:proofErr w:type="spellStart"/>
+      <w:r>
+        <w:t>export.image.toDrive</w:t>
+      </w:r>
+      <w:proofErr w:type="spellEnd"/>
+      <w:r>
+        <w:t>(</w:t>
+      </w:r>
+      <w:proofErr w:type="gramEnd"/>
+      <w:r>
+        <w:t xml:space="preserve">)’ function. </w:t>
       </w:r>
     </w:p>
     <w:p>
-      <w:pPr>
-        <w:rPr>
-          <w:rStyle w:val="Hyperlink"/>
-          <w:color w:val="auto"/>
-          <w:u w:val="none"/>
-        </w:rPr>
-      </w:pPr>
-      <w:r>
-        <w:rPr>
-          <w:rStyle w:val="Hyperlink"/>
-          <w:color w:val="auto"/>
-          <w:u w:val="none"/>
-        </w:rPr>
-        <w:t xml:space="preserve">In theory; if you run these scripts they should download into the prod_4cast_tiffs folder, but you may need to put them there directly from your google drive. </w:t>
-      </w:r>
-      <w:r>
-        <w:rPr>
-          <w:rStyle w:val="Hyperlink"/>
-          <w:color w:val="auto"/>
-          <w:u w:val="none"/>
-        </w:rPr>
-        <w:t xml:space="preserve"> You may need to directly copy and paste the links into your web browser.</w:t>
+      <w:r>
+        <w:t xml:space="preserve">While the extent and resolution included as the default in this folder run on our computer, we are </w:t>
+      </w:r>
+      <w:r>
+        <w:t>using a</w:t>
+      </w:r>
+      <w:r>
+        <w:t xml:space="preserve"> windows 10 workstation with</w:t>
+      </w:r>
+      <w:r>
+        <w:t xml:space="preserve"> an i7-7700 Intel Core </w:t>
+      </w:r>
+      <w:r>
+        <w:t xml:space="preserve">Processor, </w:t>
+      </w:r>
+      <w:r>
+        <w:t xml:space="preserve">CPU @3.6GHz, NVIDIA </w:t>
+      </w:r>
+      <w:proofErr w:type="spellStart"/>
+      <w:r>
+        <w:t>Quadro</w:t>
+      </w:r>
+      <w:proofErr w:type="spellEnd"/>
+      <w:r>
+        <w:t xml:space="preserve"> P600, </w:t>
+      </w:r>
+      <w:r>
+        <w:t>16 GB of RAM</w:t>
+      </w:r>
+      <w:r>
+        <w:t xml:space="preserve"> @2400MHz, and an SSD</w:t>
+      </w:r>
+      <w:r>
+        <w:t>. Reducing the spatial extent and increasing the spatial resolution will help this run faster and use fewer computation</w:t>
+      </w:r>
+      <w:r>
+        <w:t>al</w:t>
+      </w:r>
+      <w:r>
+        <w:t xml:space="preserve"> resources.</w:t>
       </w:r>
     </w:p>
-    <w:p/>
+    <w:p>
+      <w:pPr>
+        <w:rPr>
+          <w:b/>
+          <w:u w:val="single"/>
+        </w:rPr>
+      </w:pPr>
+      <w:r>
+        <w:rPr>
+          <w:b/>
+          <w:u w:val="single"/>
+        </w:rPr>
+        <w:t>Scripts to download GEE data:</w:t>
+      </w:r>
+    </w:p>
     <w:p>
       <w:proofErr w:type="spellStart"/>
       <w:r>
@@ -336,6 +348,30 @@
           <w:u w:val="none"/>
         </w:rPr>
       </w:pPr>
+      <w:r>
+        <w:rPr>
+          <w:rStyle w:val="Hyperlink"/>
+          <w:color w:val="auto"/>
+          <w:u w:val="none"/>
+        </w:rPr>
+        <w:t xml:space="preserve">These three .tiffs will appear in your google drive after running these scripts. You must then download and transfer them to the </w:t>
+      </w:r>
+      <w:r>
+        <w:rPr>
+          <w:rStyle w:val="Hyperlink"/>
+          <w:color w:val="auto"/>
+          <w:u w:val="none"/>
+        </w:rPr>
+        <w:t>'~finefuel4cast\Prod_Forecast_model\gee_4cast_data\prod_4cast_tiffs'</w:t>
+      </w:r>
+      <w:r>
+        <w:rPr>
+          <w:rStyle w:val="Hyperlink"/>
+          <w:color w:val="auto"/>
+          <w:u w:val="none"/>
+        </w:rPr>
+        <w:t xml:space="preserve"> folder to run our analysis. </w:t>
+      </w:r>
     </w:p>
     <w:p>
       <w:r>
@@ -370,6 +406,8 @@
           <w:t>https://www.youtube.com/watch?v=BUo-8I0peuI</w:t>
         </w:r>
       </w:hyperlink>
+      <w:bookmarkStart w:id="0" w:name="_GoBack"/>
+      <w:bookmarkEnd w:id="0"/>
     </w:p>
     <w:p/>
     <w:p/>

</xml_diff>

<commit_message>
updating--prod model ready to test, added 'Figures' folder
</commit_message>
<xml_diff>
--- a/Prod_Forecast_model/readme.docx
+++ b/Prod_Forecast_model/readme.docx
@@ -27,34 +27,152 @@
         <w:t xml:space="preserve"> folder contains code </w:t>
       </w:r>
       <w:r>
-        <w:t xml:space="preserve">that creates a forecast for </w:t>
+        <w:t>that</w:t>
+      </w:r>
+      <w:r>
+        <w:t>:</w:t>
+      </w:r>
+    </w:p>
+    <w:p>
+      <w:pPr>
+        <w:pStyle w:val="ListParagraph"/>
+        <w:numPr>
+          <w:ilvl w:val="0"/>
+          <w:numId w:val="2"/>
+        </w:numPr>
+      </w:pPr>
+      <w:r>
+        <w:t xml:space="preserve">Formats soil (spatial), weather and </w:t>
       </w:r>
       <w:proofErr w:type="spellStart"/>
       <w:r>
-        <w:t>herbaceuous</w:t>
+        <w:t>ndvi</w:t>
       </w:r>
       <w:proofErr w:type="spellEnd"/>
       <w:r>
-        <w:t xml:space="preserve"> productivity based on data downloaded from Google Earth Engine </w:t>
-      </w:r>
-      <w:r>
-        <w:t xml:space="preserve">(GEE) </w:t>
-      </w:r>
-      <w:r>
-        <w:t xml:space="preserve">over the desired spatial extent. </w:t>
-      </w:r>
-      <w:r>
-        <w:t>It also creat</w:t>
-      </w:r>
-      <w:r>
-        <w:t xml:space="preserve">es spatial maps of residuals </w:t>
-      </w:r>
-      <w:r>
-        <w:t>by year, a time series comparing model residuals by year</w:t>
-      </w:r>
-      <w:r>
-        <w:t>, and the correlation and mean residuals over time of the ‘forecast’ model we use in the final forecast</w:t>
-      </w:r>
+        <w:t xml:space="preserve"> (temporal), productivity and cover (RAP data) </w:t>
+      </w:r>
+      <w:r>
+        <w:t>downloaded from Google Earth Engine (GEE) over the desired spatial extent</w:t>
+      </w:r>
+      <w:r>
+        <w:t>. You must download the data from GEE because it’s too big for us to share here. We provide scripts in GEE to do that****</w:t>
+      </w:r>
+    </w:p>
+    <w:p>
+      <w:pPr>
+        <w:pStyle w:val="ListParagraph"/>
+        <w:numPr>
+          <w:ilvl w:val="0"/>
+          <w:numId w:val="2"/>
+        </w:numPr>
+      </w:pPr>
+      <w:r>
+        <w:t>Runs the four models described in Ensley-Field et al to create a forecast model and comparison models</w:t>
+      </w:r>
+    </w:p>
+    <w:p>
+      <w:pPr>
+        <w:pStyle w:val="ListParagraph"/>
+        <w:numPr>
+          <w:ilvl w:val="0"/>
+          <w:numId w:val="2"/>
+        </w:numPr>
+      </w:pPr>
+      <w:r>
+        <w:t xml:space="preserve">Creates point estimates of </w:t>
+      </w:r>
+      <w:proofErr w:type="spellStart"/>
+      <w:r>
+        <w:t>hindcasts</w:t>
+      </w:r>
+      <w:proofErr w:type="spellEnd"/>
+      <w:r>
+        <w:t xml:space="preserve"> from 1988-2020 and a forecast for 2021 from the forecast model. It saves all of these together in one csv file.</w:t>
+      </w:r>
+    </w:p>
+    <w:p>
+      <w:pPr>
+        <w:pStyle w:val="ListParagraph"/>
+        <w:numPr>
+          <w:ilvl w:val="0"/>
+          <w:numId w:val="2"/>
+        </w:numPr>
+      </w:pPr>
+      <w:r>
+        <w:t xml:space="preserve">Separately runs </w:t>
+      </w:r>
+      <w:r>
+        <w:t>a</w:t>
+      </w:r>
+      <w:r>
+        <w:t xml:space="preserve"> 2021 forecast and calculates process and parameter uncertainty using </w:t>
+      </w:r>
+      <w:proofErr w:type="spellStart"/>
+      <w:proofErr w:type="gramStart"/>
+      <w:r>
+        <w:t>monte</w:t>
+      </w:r>
+      <w:proofErr w:type="spellEnd"/>
+      <w:r>
+        <w:t xml:space="preserve"> </w:t>
+      </w:r>
+      <w:proofErr w:type="spellStart"/>
+      <w:r>
+        <w:t>carlo</w:t>
+      </w:r>
+      <w:proofErr w:type="spellEnd"/>
+      <w:proofErr w:type="gramEnd"/>
+      <w:r>
+        <w:t xml:space="preserve"> sampling</w:t>
+      </w:r>
+      <w:r>
+        <w:t>.</w:t>
+      </w:r>
+      <w:r>
+        <w:t xml:space="preserve"> We run it with 500 iterations, this might be computationally prohibitive and you can lower this number.</w:t>
+      </w:r>
+    </w:p>
+    <w:p>
+      <w:pPr>
+        <w:pStyle w:val="ListParagraph"/>
+        <w:numPr>
+          <w:ilvl w:val="0"/>
+          <w:numId w:val="2"/>
+        </w:numPr>
+      </w:pPr>
+      <w:r>
+        <w:t xml:space="preserve"> </w:t>
+      </w:r>
+      <w:r>
+        <w:t>Creates figures showing maps of long term mean and standard deviation of the downloaded productivity data. It then creates a map of the long term mean of residuals and correlation between productivity data and the model run.</w:t>
+      </w:r>
+    </w:p>
+    <w:p>
+      <w:pPr>
+        <w:pStyle w:val="ListParagraph"/>
+        <w:numPr>
+          <w:ilvl w:val="0"/>
+          <w:numId w:val="2"/>
+        </w:numPr>
+      </w:pPr>
+      <w:r>
+        <w:t>Spatial residuals by model</w:t>
+      </w:r>
+      <w:bookmarkStart w:id="0" w:name="_GoBack"/>
+      <w:bookmarkEnd w:id="0"/>
+      <w:r>
+        <w:t xml:space="preserve"> </w:t>
+      </w:r>
+    </w:p>
+    <w:p>
+      <w:pPr>
+        <w:pStyle w:val="ListParagraph"/>
+        <w:numPr>
+          <w:ilvl w:val="0"/>
+          <w:numId w:val="2"/>
+        </w:numPr>
+      </w:pPr>
       <w:r>
         <w:t xml:space="preserve">. </w:t>
       </w:r>
@@ -80,6 +198,13 @@
           <w:u w:val="single"/>
         </w:rPr>
       </w:pPr>
+      <w:r>
+        <w:rPr>
+          <w:b/>
+          <w:u w:val="single"/>
+        </w:rPr>
+        <w:t>****</w:t>
+      </w:r>
       <w:r>
         <w:rPr>
           <w:b/>
@@ -269,23 +394,9 @@
           <w:rPr>
             <w:rStyle w:val="Hyperlink"/>
           </w:rPr>
-          <w:t>https://code.earthengine.google.com/02399</w:t>
-        </w:r>
-        <w:r>
-          <w:rPr>
-            <w:rStyle w:val="Hyperlink"/>
-          </w:rPr>
-          <w:t>e</w:t>
-        </w:r>
-        <w:r>
-          <w:rPr>
-            <w:rStyle w:val="Hyperlink"/>
-          </w:rPr>
-          <w:t>2d37e3e6fd92da7fa200038c88</w:t>
+          <w:t>https://code.earthengine.google.com/02399e2d37e3e6fd92da7fa200038c88</w:t>
         </w:r>
       </w:hyperlink>
-      <w:bookmarkStart w:id="0" w:name="_GoBack"/>
-      <w:bookmarkEnd w:id="0"/>
     </w:p>
     <w:p>
       <w:pPr>
@@ -429,6 +540,92 @@
 <file path=word/numbering.xml><?xml version="1.0" encoding="utf-8"?>
 <w:numbering xmlns:wpc="http://schemas.microsoft.com/office/word/2010/wordprocessingCanvas" xmlns:cx="http://schemas.microsoft.com/office/drawing/2014/chartex" xmlns:cx1="http://schemas.microsoft.com/office/drawing/2015/9/8/chartex" xmlns:mc="http://schemas.openxmlformats.org/markup-compatibility/2006" xmlns:o="urn:schemas-microsoft-com:office:office" xmlns:r="http://schemas.openxmlformats.org/officeDocument/2006/relationships" xmlns:m="http://schemas.openxmlformats.org/officeDocument/2006/math" xmlns:v="urn:schemas-microsoft-com:vml" xmlns:wp14="http://schemas.microsoft.com/office/word/2010/wordprocessingDrawing" xmlns:wp="http://schemas.openxmlformats.org/drawingml/2006/wordprocessingDrawing" xmlns:w10="urn:schemas-microsoft-com:office:word" xmlns:w="http://schemas.openxmlformats.org/wordprocessingml/2006/main" xmlns:w14="http://schemas.microsoft.com/office/word/2010/wordml" xmlns:w15="http://schemas.microsoft.com/office/word/2012/wordml" xmlns:w16se="http://schemas.microsoft.com/office/word/2015/wordml/symex" xmlns:wpg="http://schemas.microsoft.com/office/word/2010/wordprocessingGroup" xmlns:wpi="http://schemas.microsoft.com/office/word/2010/wordprocessingInk" xmlns:wne="http://schemas.microsoft.com/office/word/2006/wordml" xmlns:wps="http://schemas.microsoft.com/office/word/2010/wordprocessingShape" mc:Ignorable="w14 w15 w16se wp14">
   <w:abstractNum w:abstractNumId="0" w15:restartNumberingAfterBreak="0">
+    <w:nsid w:val="56DC7BCA"/>
+    <w:multiLevelType w:val="hybridMultilevel"/>
+    <w:tmpl w:val="80828078"/>
+    <w:lvl w:ilvl="0" w:tplc="0409000F">
+      <w:start w:val="1"/>
+      <w:numFmt w:val="decimal"/>
+      <w:lvlText w:val="%1."/>
+      <w:lvlJc w:val="left"/>
+      <w:pPr>
+        <w:ind w:left="765" w:hanging="360"/>
+      </w:pPr>
+    </w:lvl>
+    <w:lvl w:ilvl="1" w:tplc="04090019" w:tentative="1">
+      <w:start w:val="1"/>
+      <w:numFmt w:val="lowerLetter"/>
+      <w:lvlText w:val="%2."/>
+      <w:lvlJc w:val="left"/>
+      <w:pPr>
+        <w:ind w:left="1485" w:hanging="360"/>
+      </w:pPr>
+    </w:lvl>
+    <w:lvl w:ilvl="2" w:tplc="0409001B" w:tentative="1">
+      <w:start w:val="1"/>
+      <w:numFmt w:val="lowerRoman"/>
+      <w:lvlText w:val="%3."/>
+      <w:lvlJc w:val="right"/>
+      <w:pPr>
+        <w:ind w:left="2205" w:hanging="180"/>
+      </w:pPr>
+    </w:lvl>
+    <w:lvl w:ilvl="3" w:tplc="0409000F" w:tentative="1">
+      <w:start w:val="1"/>
+      <w:numFmt w:val="decimal"/>
+      <w:lvlText w:val="%4."/>
+      <w:lvlJc w:val="left"/>
+      <w:pPr>
+        <w:ind w:left="2925" w:hanging="360"/>
+      </w:pPr>
+    </w:lvl>
+    <w:lvl w:ilvl="4" w:tplc="04090019" w:tentative="1">
+      <w:start w:val="1"/>
+      <w:numFmt w:val="lowerLetter"/>
+      <w:lvlText w:val="%5."/>
+      <w:lvlJc w:val="left"/>
+      <w:pPr>
+        <w:ind w:left="3645" w:hanging="360"/>
+      </w:pPr>
+    </w:lvl>
+    <w:lvl w:ilvl="5" w:tplc="0409001B" w:tentative="1">
+      <w:start w:val="1"/>
+      <w:numFmt w:val="lowerRoman"/>
+      <w:lvlText w:val="%6."/>
+      <w:lvlJc w:val="right"/>
+      <w:pPr>
+        <w:ind w:left="4365" w:hanging="180"/>
+      </w:pPr>
+    </w:lvl>
+    <w:lvl w:ilvl="6" w:tplc="0409000F" w:tentative="1">
+      <w:start w:val="1"/>
+      <w:numFmt w:val="decimal"/>
+      <w:lvlText w:val="%7."/>
+      <w:lvlJc w:val="left"/>
+      <w:pPr>
+        <w:ind w:left="5085" w:hanging="360"/>
+      </w:pPr>
+    </w:lvl>
+    <w:lvl w:ilvl="7" w:tplc="04090019" w:tentative="1">
+      <w:start w:val="1"/>
+      <w:numFmt w:val="lowerLetter"/>
+      <w:lvlText w:val="%8."/>
+      <w:lvlJc w:val="left"/>
+      <w:pPr>
+        <w:ind w:left="5805" w:hanging="360"/>
+      </w:pPr>
+    </w:lvl>
+    <w:lvl w:ilvl="8" w:tplc="0409001B" w:tentative="1">
+      <w:start w:val="1"/>
+      <w:numFmt w:val="lowerRoman"/>
+      <w:lvlText w:val="%9."/>
+      <w:lvlJc w:val="right"/>
+      <w:pPr>
+        <w:ind w:left="6525" w:hanging="180"/>
+      </w:pPr>
+    </w:lvl>
+  </w:abstractNum>
+  <w:abstractNum w:abstractNumId="1" w15:restartNumberingAfterBreak="0">
     <w:nsid w:val="62ED5DB4"/>
     <w:multiLevelType w:val="hybridMultilevel"/>
     <w:tmpl w:val="BF080C3E"/>
@@ -521,6 +718,9 @@
     </w:lvl>
   </w:abstractNum>
   <w:num w:numId="1">
+    <w:abstractNumId w:val="1"/>
+  </w:num>
+  <w:num w:numId="2">
     <w:abstractNumId w:val="0"/>
   </w:num>
 </w:numbering>

</xml_diff>